<commit_message>
chapter 13 project and chapter 15 demo
</commit_message>
<xml_diff>
--- a/Chapter 11 - 13 Textbook Practice Project.docx
+++ b/Chapter 11 - 13 Textbook Practice Project.docx
@@ -20,8 +20,6 @@
         </w:rPr>
         <w:t>S</w:t>
       </w:r>
-      <w:bookmarkStart w:id="0" w:name="_GoBack"/>
-      <w:bookmarkEnd w:id="0"/>
       <w:r>
         <w:rPr>
           <w:b/>
@@ -255,6 +253,35 @@
       <w:r>
         <w:t>)</w:t>
       </w:r>
+    </w:p>
+    <w:p>
+      <w:pPr>
+        <w:pStyle w:val="ListParagraph"/>
+      </w:pPr>
+    </w:p>
+    <w:p>
+      <w:r>
+        <w:rPr>
+          <w:b/>
+        </w:rPr>
+        <w:t>CHAPTER 14</w:t>
+      </w:r>
+    </w:p>
+    <w:p>
+      <w:r>
+        <w:t>Create an application that prompts user for the input of a date and time and then parse that information into an edited day/time format</w:t>
+      </w:r>
+      <w:r>
+        <w:t xml:space="preserve"> (MEDIUM)</w:t>
+      </w:r>
+      <w:r>
+        <w:t>. Then prompt the user how many years they want to pass. Add that time to the date they entered and display it in FULL format.</w:t>
+      </w:r>
+      <w:r>
+        <w:t xml:space="preserve"> </w:t>
+      </w:r>
+      <w:bookmarkStart w:id="0" w:name="_GoBack"/>
+      <w:bookmarkEnd w:id="0"/>
     </w:p>
     <w:sectPr>
       <w:pgSz w:w="12240" w:h="15840"/>

</xml_diff>